<commit_message>
Nuevos formatos de listas de verificación.
</commit_message>
<xml_diff>
--- a/swbproys/gestor-bsc/doc/tsp/Standars/FRM_Lista_Verificación_Revisión_Código.docx
+++ b/swbproys/gestor-bsc/doc/tsp/Standars/FRM_Lista_Verificación_Revisión_Código.docx
@@ -527,13 +527,7 @@
               <w:rPr>
                 <w:lang w:val="es-MX"/>
               </w:rPr>
-              <w:t xml:space="preserve"> </w:t>
-            </w:r>
-            <w:r>
-              <w:rPr>
-                <w:lang w:val="es-MX"/>
-              </w:rPr>
-              <w:t>Usa una marca de “V” para indicar que se cumple con un paso y una “X” en caso contrario.</w:t>
+              <w:t xml:space="preserve"> Usa una marca de “V” para indicar que se cumple con un paso y una “X” en caso contrario.</w:t>
             </w:r>
           </w:p>
           <w:p>
@@ -610,8 +604,6 @@
                 <w:sz w:val="20"/>
               </w:rPr>
             </w:pPr>
-            <w:bookmarkStart w:id="0" w:name="_GoBack"/>
-            <w:bookmarkEnd w:id="0"/>
             <w:r>
               <w:rPr>
                 <w:sz w:val="20"/>
@@ -1223,6 +1215,120 @@
               </w:rPr>
               <w:t>: a nivel clase, atributos y métodos.</w:t>
             </w:r>
+          </w:p>
+        </w:tc>
+        <w:tc>
+          <w:tcPr>
+            <w:tcW w:w="285" w:type="dxa"/>
+          </w:tcPr>
+          <w:p>
+            <w:pPr>
+              <w:rPr>
+                <w:sz w:val="20"/>
+              </w:rPr>
+            </w:pPr>
+          </w:p>
+        </w:tc>
+        <w:tc>
+          <w:tcPr>
+            <w:tcW w:w="268" w:type="dxa"/>
+          </w:tcPr>
+          <w:p>
+            <w:pPr>
+              <w:jc w:val="both"/>
+            </w:pPr>
+          </w:p>
+        </w:tc>
+        <w:tc>
+          <w:tcPr>
+            <w:tcW w:w="269" w:type="dxa"/>
+          </w:tcPr>
+          <w:p>
+            <w:pPr>
+              <w:jc w:val="both"/>
+            </w:pPr>
+          </w:p>
+        </w:tc>
+        <w:tc>
+          <w:tcPr>
+            <w:tcW w:w="268" w:type="dxa"/>
+          </w:tcPr>
+          <w:p>
+            <w:pPr>
+              <w:jc w:val="both"/>
+            </w:pPr>
+          </w:p>
+        </w:tc>
+        <w:tc>
+          <w:tcPr>
+            <w:tcW w:w="236" w:type="dxa"/>
+          </w:tcPr>
+          <w:p>
+            <w:pPr>
+              <w:jc w:val="both"/>
+            </w:pPr>
+          </w:p>
+        </w:tc>
+      </w:tr>
+      <w:tr>
+        <w:trPr>
+          <w:jc w:val="center"/>
+        </w:trPr>
+        <w:tc>
+          <w:tcPr>
+            <w:tcW w:w="2040" w:type="dxa"/>
+          </w:tcPr>
+          <w:p>
+            <w:pPr>
+              <w:rPr>
+                <w:sz w:val="20"/>
+              </w:rPr>
+            </w:pPr>
+            <w:r>
+              <w:rPr>
+                <w:sz w:val="20"/>
+              </w:rPr>
+              <w:t>Asignaciones</w:t>
+            </w:r>
+          </w:p>
+        </w:tc>
+        <w:tc>
+          <w:tcPr>
+            <w:tcW w:w="5585" w:type="dxa"/>
+          </w:tcPr>
+          <w:p>
+            <w:pPr>
+              <w:pStyle w:val="Prrafodelista"/>
+              <w:numPr>
+                <w:ilvl w:val="0"/>
+                <w:numId w:val="31"/>
+              </w:numPr>
+              <w:ind w:left="407"/>
+              <w:jc w:val="both"/>
+              <w:rPr>
+                <w:sz w:val="20"/>
+              </w:rPr>
+            </w:pPr>
+            <w:r>
+              <w:rPr>
+                <w:sz w:val="20"/>
+              </w:rPr>
+              <w:t xml:space="preserve">En las operaciones de “casting” los objetos </w:t>
+            </w:r>
+            <w:r>
+              <w:rPr>
+                <w:sz w:val="20"/>
+              </w:rPr>
+              <w:t>involucr</w:t>
+            </w:r>
+            <w:r>
+              <w:rPr>
+                <w:sz w:val="20"/>
+              </w:rPr>
+              <w:t>ados son compatibles</w:t>
+            </w:r>
+            <w:bookmarkStart w:id="0" w:name="_GoBack"/>
+            <w:bookmarkEnd w:id="0"/>
           </w:p>
         </w:tc>
         <w:tc>
@@ -2180,14 +2286,7 @@
         <w:rFonts w:ascii="New Century Schlbk" w:hAnsi="New Century Schlbk"/>
         <w:sz w:val="20"/>
       </w:rPr>
-      <w:t xml:space="preserve">ón de Inspección de </w:t>
-    </w:r>
-    <w:r>
-      <w:rPr>
-        <w:rFonts w:ascii="New Century Schlbk" w:hAnsi="New Century Schlbk"/>
-        <w:sz w:val="20"/>
-      </w:rPr>
-      <w:t>Código</w:t>
+      <w:t>ón de Inspección de Código</w:t>
     </w:r>
     <w:r>
       <w:rPr>
@@ -2357,6 +2456,92 @@
     </w:lvl>
   </w:abstractNum>
   <w:abstractNum w:abstractNumId="1">
+    <w:nsid w:val="0CFD6FDD"/>
+    <w:multiLevelType w:val="hybridMultilevel"/>
+    <w:tmpl w:val="7AF8E090"/>
+    <w:lvl w:ilvl="0" w:tplc="0C0A000F">
+      <w:start w:val="1"/>
+      <w:numFmt w:val="decimal"/>
+      <w:lvlText w:val="%1."/>
+      <w:lvlJc w:val="left"/>
+      <w:pPr>
+        <w:ind w:left="720" w:hanging="360"/>
+      </w:pPr>
+    </w:lvl>
+    <w:lvl w:ilvl="1" w:tplc="0C0A0019" w:tentative="1">
+      <w:start w:val="1"/>
+      <w:numFmt w:val="lowerLetter"/>
+      <w:lvlText w:val="%2."/>
+      <w:lvlJc w:val="left"/>
+      <w:pPr>
+        <w:ind w:left="1440" w:hanging="360"/>
+      </w:pPr>
+    </w:lvl>
+    <w:lvl w:ilvl="2" w:tplc="0C0A001B" w:tentative="1">
+      <w:start w:val="1"/>
+      <w:numFmt w:val="lowerRoman"/>
+      <w:lvlText w:val="%3."/>
+      <w:lvlJc w:val="right"/>
+      <w:pPr>
+        <w:ind w:left="2160" w:hanging="180"/>
+      </w:pPr>
+    </w:lvl>
+    <w:lvl w:ilvl="3" w:tplc="0C0A000F" w:tentative="1">
+      <w:start w:val="1"/>
+      <w:numFmt w:val="decimal"/>
+      <w:lvlText w:val="%4."/>
+      <w:lvlJc w:val="left"/>
+      <w:pPr>
+        <w:ind w:left="2880" w:hanging="360"/>
+      </w:pPr>
+    </w:lvl>
+    <w:lvl w:ilvl="4" w:tplc="0C0A0019" w:tentative="1">
+      <w:start w:val="1"/>
+      <w:numFmt w:val="lowerLetter"/>
+      <w:lvlText w:val="%5."/>
+      <w:lvlJc w:val="left"/>
+      <w:pPr>
+        <w:ind w:left="3600" w:hanging="360"/>
+      </w:pPr>
+    </w:lvl>
+    <w:lvl w:ilvl="5" w:tplc="0C0A001B" w:tentative="1">
+      <w:start w:val="1"/>
+      <w:numFmt w:val="lowerRoman"/>
+      <w:lvlText w:val="%6."/>
+      <w:lvlJc w:val="right"/>
+      <w:pPr>
+        <w:ind w:left="4320" w:hanging="180"/>
+      </w:pPr>
+    </w:lvl>
+    <w:lvl w:ilvl="6" w:tplc="0C0A000F" w:tentative="1">
+      <w:start w:val="1"/>
+      <w:numFmt w:val="decimal"/>
+      <w:lvlText w:val="%7."/>
+      <w:lvlJc w:val="left"/>
+      <w:pPr>
+        <w:ind w:left="5040" w:hanging="360"/>
+      </w:pPr>
+    </w:lvl>
+    <w:lvl w:ilvl="7" w:tplc="0C0A0019" w:tentative="1">
+      <w:start w:val="1"/>
+      <w:numFmt w:val="lowerLetter"/>
+      <w:lvlText w:val="%8."/>
+      <w:lvlJc w:val="left"/>
+      <w:pPr>
+        <w:ind w:left="5760" w:hanging="360"/>
+      </w:pPr>
+    </w:lvl>
+    <w:lvl w:ilvl="8" w:tplc="0C0A001B" w:tentative="1">
+      <w:start w:val="1"/>
+      <w:numFmt w:val="lowerRoman"/>
+      <w:lvlText w:val="%9."/>
+      <w:lvlJc w:val="right"/>
+      <w:pPr>
+        <w:ind w:left="6480" w:hanging="180"/>
+      </w:pPr>
+    </w:lvl>
+  </w:abstractNum>
+  <w:abstractNum w:abstractNumId="2">
     <w:nsid w:val="0DCF009A"/>
     <w:multiLevelType w:val="hybridMultilevel"/>
     <w:tmpl w:val="57E696C8"/>
@@ -2445,7 +2630,7 @@
       </w:pPr>
     </w:lvl>
   </w:abstractNum>
-  <w:abstractNum w:abstractNumId="2">
+  <w:abstractNum w:abstractNumId="3">
     <w:nsid w:val="0F777FAB"/>
     <w:multiLevelType w:val="hybridMultilevel"/>
     <w:tmpl w:val="57E696C8"/>
@@ -2534,7 +2719,7 @@
       </w:pPr>
     </w:lvl>
   </w:abstractNum>
-  <w:abstractNum w:abstractNumId="3">
+  <w:abstractNum w:abstractNumId="4">
     <w:nsid w:val="14646728"/>
     <w:multiLevelType w:val="hybridMultilevel"/>
     <w:tmpl w:val="CDE69E50"/>
@@ -2623,7 +2808,7 @@
       </w:pPr>
     </w:lvl>
   </w:abstractNum>
-  <w:abstractNum w:abstractNumId="4">
+  <w:abstractNum w:abstractNumId="5">
     <w:nsid w:val="1D090BAC"/>
     <w:multiLevelType w:val="hybridMultilevel"/>
     <w:tmpl w:val="E8BE4FEA"/>
@@ -2712,7 +2897,7 @@
       </w:pPr>
     </w:lvl>
   </w:abstractNum>
-  <w:abstractNum w:abstractNumId="5">
+  <w:abstractNum w:abstractNumId="6">
     <w:nsid w:val="1EBD77E1"/>
     <w:multiLevelType w:val="hybridMultilevel"/>
     <w:tmpl w:val="0EF6502E"/>
@@ -2801,7 +2986,7 @@
       </w:pPr>
     </w:lvl>
   </w:abstractNum>
-  <w:abstractNum w:abstractNumId="6">
+  <w:abstractNum w:abstractNumId="7">
     <w:nsid w:val="223B7822"/>
     <w:multiLevelType w:val="hybridMultilevel"/>
     <w:tmpl w:val="1460EF4E"/>
@@ -2890,7 +3075,7 @@
       </w:pPr>
     </w:lvl>
   </w:abstractNum>
-  <w:abstractNum w:abstractNumId="7">
+  <w:abstractNum w:abstractNumId="8">
     <w:nsid w:val="26693558"/>
     <w:multiLevelType w:val="hybridMultilevel"/>
     <w:tmpl w:val="53CAC926"/>
@@ -3030,7 +3215,7 @@
       </w:rPr>
     </w:lvl>
   </w:abstractNum>
-  <w:abstractNum w:abstractNumId="8">
+  <w:abstractNum w:abstractNumId="9">
     <w:nsid w:val="28992AA8"/>
     <w:multiLevelType w:val="hybridMultilevel"/>
     <w:tmpl w:val="A4106BBA"/>
@@ -3119,7 +3304,7 @@
       </w:pPr>
     </w:lvl>
   </w:abstractNum>
-  <w:abstractNum w:abstractNumId="9">
+  <w:abstractNum w:abstractNumId="10">
     <w:nsid w:val="3B043667"/>
     <w:multiLevelType w:val="hybridMultilevel"/>
     <w:tmpl w:val="68BC65B6"/>
@@ -3259,7 +3444,7 @@
       </w:rPr>
     </w:lvl>
   </w:abstractNum>
-  <w:abstractNum w:abstractNumId="10">
+  <w:abstractNum w:abstractNumId="11">
     <w:nsid w:val="3B0857BC"/>
     <w:multiLevelType w:val="hybridMultilevel"/>
     <w:tmpl w:val="1C763D88"/>
@@ -3348,7 +3533,7 @@
       </w:pPr>
     </w:lvl>
   </w:abstractNum>
-  <w:abstractNum w:abstractNumId="11">
+  <w:abstractNum w:abstractNumId="12">
     <w:nsid w:val="3C490460"/>
     <w:multiLevelType w:val="hybridMultilevel"/>
     <w:tmpl w:val="44D4CCF2"/>
@@ -3461,7 +3646,7 @@
       </w:rPr>
     </w:lvl>
   </w:abstractNum>
-  <w:abstractNum w:abstractNumId="12">
+  <w:abstractNum w:abstractNumId="13">
     <w:nsid w:val="3C4B552B"/>
     <w:multiLevelType w:val="multilevel"/>
     <w:tmpl w:val="0E88FCD2"/>
@@ -3610,7 +3795,7 @@
       </w:rPr>
     </w:lvl>
   </w:abstractNum>
-  <w:abstractNum w:abstractNumId="13">
+  <w:abstractNum w:abstractNumId="14">
     <w:nsid w:val="40B2408D"/>
     <w:multiLevelType w:val="hybridMultilevel"/>
     <w:tmpl w:val="190C472E"/>
@@ -3699,7 +3884,7 @@
       </w:pPr>
     </w:lvl>
   </w:abstractNum>
-  <w:abstractNum w:abstractNumId="14">
+  <w:abstractNum w:abstractNumId="15">
     <w:nsid w:val="40D27311"/>
     <w:multiLevelType w:val="singleLevel"/>
     <w:tmpl w:val="04090007"/>
@@ -3720,7 +3905,7 @@
       </w:rPr>
     </w:lvl>
   </w:abstractNum>
-  <w:abstractNum w:abstractNumId="15">
+  <w:abstractNum w:abstractNumId="16">
     <w:nsid w:val="414F4312"/>
     <w:multiLevelType w:val="singleLevel"/>
     <w:tmpl w:val="8C8EB8E2"/>
@@ -3739,7 +3924,7 @@
       </w:rPr>
     </w:lvl>
   </w:abstractNum>
-  <w:abstractNum w:abstractNumId="16">
+  <w:abstractNum w:abstractNumId="17">
     <w:nsid w:val="455E7B53"/>
     <w:multiLevelType w:val="hybridMultilevel"/>
     <w:tmpl w:val="0610F9E0"/>
@@ -3880,7 +4065,7 @@
       </w:rPr>
     </w:lvl>
   </w:abstractNum>
-  <w:abstractNum w:abstractNumId="17">
+  <w:abstractNum w:abstractNumId="18">
     <w:nsid w:val="4693335A"/>
     <w:multiLevelType w:val="hybridMultilevel"/>
     <w:tmpl w:val="858A7E34"/>
@@ -3969,7 +4154,7 @@
       </w:pPr>
     </w:lvl>
   </w:abstractNum>
-  <w:abstractNum w:abstractNumId="18">
+  <w:abstractNum w:abstractNumId="19">
     <w:nsid w:val="46DB08FF"/>
     <w:multiLevelType w:val="hybridMultilevel"/>
     <w:tmpl w:val="183C264C"/>
@@ -4058,7 +4243,7 @@
       </w:pPr>
     </w:lvl>
   </w:abstractNum>
-  <w:abstractNum w:abstractNumId="19">
+  <w:abstractNum w:abstractNumId="20">
     <w:nsid w:val="49D36916"/>
     <w:multiLevelType w:val="hybridMultilevel"/>
     <w:tmpl w:val="11E4C46A"/>
@@ -4147,7 +4332,7 @@
       </w:pPr>
     </w:lvl>
   </w:abstractNum>
-  <w:abstractNum w:abstractNumId="20">
+  <w:abstractNum w:abstractNumId="21">
     <w:nsid w:val="55781DA3"/>
     <w:multiLevelType w:val="hybridMultilevel"/>
     <w:tmpl w:val="57E696C8"/>
@@ -4236,7 +4421,7 @@
       </w:pPr>
     </w:lvl>
   </w:abstractNum>
-  <w:abstractNum w:abstractNumId="21">
+  <w:abstractNum w:abstractNumId="22">
     <w:nsid w:val="5D8D38AF"/>
     <w:multiLevelType w:val="hybridMultilevel"/>
     <w:tmpl w:val="72E06396"/>
@@ -4349,7 +4534,7 @@
       </w:rPr>
     </w:lvl>
   </w:abstractNum>
-  <w:abstractNum w:abstractNumId="22">
+  <w:abstractNum w:abstractNumId="23">
     <w:nsid w:val="5EB100F7"/>
     <w:multiLevelType w:val="singleLevel"/>
     <w:tmpl w:val="494EA668"/>
@@ -4368,7 +4553,7 @@
       </w:rPr>
     </w:lvl>
   </w:abstractNum>
-  <w:abstractNum w:abstractNumId="23">
+  <w:abstractNum w:abstractNumId="24">
     <w:nsid w:val="632F47A0"/>
     <w:multiLevelType w:val="hybridMultilevel"/>
     <w:tmpl w:val="1C0AF6F0"/>
@@ -4457,7 +4642,7 @@
       </w:pPr>
     </w:lvl>
   </w:abstractNum>
-  <w:abstractNum w:abstractNumId="24">
+  <w:abstractNum w:abstractNumId="25">
     <w:nsid w:val="66772CAF"/>
     <w:multiLevelType w:val="singleLevel"/>
     <w:tmpl w:val="FF2E2954"/>
@@ -4476,7 +4661,7 @@
       </w:rPr>
     </w:lvl>
   </w:abstractNum>
-  <w:abstractNum w:abstractNumId="25">
+  <w:abstractNum w:abstractNumId="26">
     <w:nsid w:val="6A4C4221"/>
     <w:multiLevelType w:val="hybridMultilevel"/>
     <w:tmpl w:val="8B6E79D6"/>
@@ -4589,7 +4774,7 @@
       </w:rPr>
     </w:lvl>
   </w:abstractNum>
-  <w:abstractNum w:abstractNumId="26">
+  <w:abstractNum w:abstractNumId="27">
     <w:nsid w:val="6F990E30"/>
     <w:multiLevelType w:val="hybridMultilevel"/>
     <w:tmpl w:val="3F90E24A"/>
@@ -4678,7 +4863,7 @@
       </w:pPr>
     </w:lvl>
   </w:abstractNum>
-  <w:abstractNum w:abstractNumId="27">
+  <w:abstractNum w:abstractNumId="28">
     <w:nsid w:val="724C19D8"/>
     <w:multiLevelType w:val="hybridMultilevel"/>
     <w:tmpl w:val="65667FD8"/>
@@ -4767,7 +4952,7 @@
       </w:pPr>
     </w:lvl>
   </w:abstractNum>
-  <w:abstractNum w:abstractNumId="28">
+  <w:abstractNum w:abstractNumId="29">
     <w:nsid w:val="76EC12B9"/>
     <w:multiLevelType w:val="hybridMultilevel"/>
     <w:tmpl w:val="FAB0CB2E"/>
@@ -4880,7 +5065,7 @@
       </w:pPr>
     </w:lvl>
   </w:abstractNum>
-  <w:abstractNum w:abstractNumId="29">
+  <w:abstractNum w:abstractNumId="30">
     <w:nsid w:val="7E653199"/>
     <w:multiLevelType w:val="hybridMultilevel"/>
     <w:tmpl w:val="E89680BC"/>
@@ -4994,94 +5179,97 @@
     </w:lvl>
   </w:abstractNum>
   <w:num w:numId="1">
+    <w:abstractNumId w:val="23"/>
+  </w:num>
+  <w:num w:numId="2">
+    <w:abstractNumId w:val="16"/>
+  </w:num>
+  <w:num w:numId="3">
+    <w:abstractNumId w:val="25"/>
+  </w:num>
+  <w:num w:numId="4">
+    <w:abstractNumId w:val="15"/>
+  </w:num>
+  <w:num w:numId="5">
+    <w:abstractNumId w:val="17"/>
+  </w:num>
+  <w:num w:numId="6">
+    <w:abstractNumId w:val="10"/>
+  </w:num>
+  <w:num w:numId="7">
+    <w:abstractNumId w:val="29"/>
+  </w:num>
+  <w:num w:numId="8">
+    <w:abstractNumId w:val="8"/>
+  </w:num>
+  <w:num w:numId="9">
+    <w:abstractNumId w:val="26"/>
+  </w:num>
+  <w:num w:numId="10">
     <w:abstractNumId w:val="22"/>
   </w:num>
-  <w:num w:numId="2">
-    <w:abstractNumId w:val="15"/>
+  <w:num w:numId="11">
+    <w:abstractNumId w:val="30"/>
   </w:num>
-  <w:num w:numId="3">
-    <w:abstractNumId w:val="24"/>
+  <w:num w:numId="12">
+    <w:abstractNumId w:val="12"/>
   </w:num>
-  <w:num w:numId="4">
+  <w:num w:numId="13">
     <w:abstractNumId w:val="14"/>
   </w:num>
-  <w:num w:numId="5">
-    <w:abstractNumId w:val="16"/>
-  </w:num>
-  <w:num w:numId="6">
+  <w:num w:numId="14">
     <w:abstractNumId w:val="9"/>
   </w:num>
-  <w:num w:numId="7">
-    <w:abstractNumId w:val="28"/>
+  <w:num w:numId="15">
+    <w:abstractNumId w:val="3"/>
   </w:num>
-  <w:num w:numId="8">
-    <w:abstractNumId w:val="7"/>
+  <w:num w:numId="16">
+    <w:abstractNumId w:val="6"/>
   </w:num>
-  <w:num w:numId="9">
-    <w:abstractNumId w:val="25"/>
-  </w:num>
-  <w:num w:numId="10">
+  <w:num w:numId="17">
     <w:abstractNumId w:val="21"/>
   </w:num>
-  <w:num w:numId="11">
-    <w:abstractNumId w:val="29"/>
-  </w:num>
-  <w:num w:numId="12">
-    <w:abstractNumId w:val="11"/>
-  </w:num>
-  <w:num w:numId="13">
-    <w:abstractNumId w:val="13"/>
-  </w:num>
-  <w:num w:numId="14">
-    <w:abstractNumId w:val="8"/>
-  </w:num>
-  <w:num w:numId="15">
+  <w:num w:numId="18">
     <w:abstractNumId w:val="2"/>
-  </w:num>
-  <w:num w:numId="16">
-    <w:abstractNumId w:val="5"/>
-  </w:num>
-  <w:num w:numId="17">
-    <w:abstractNumId w:val="20"/>
-  </w:num>
-  <w:num w:numId="18">
-    <w:abstractNumId w:val="1"/>
   </w:num>
   <w:num w:numId="19">
     <w:abstractNumId w:val="0"/>
   </w:num>
   <w:num w:numId="20">
-    <w:abstractNumId w:val="12"/>
+    <w:abstractNumId w:val="13"/>
   </w:num>
   <w:num w:numId="21">
+    <w:abstractNumId w:val="28"/>
+  </w:num>
+  <w:num w:numId="22">
+    <w:abstractNumId w:val="19"/>
+  </w:num>
+  <w:num w:numId="23">
+    <w:abstractNumId w:val="24"/>
+  </w:num>
+  <w:num w:numId="24">
+    <w:abstractNumId w:val="20"/>
+  </w:num>
+  <w:num w:numId="25">
+    <w:abstractNumId w:val="18"/>
+  </w:num>
+  <w:num w:numId="26">
+    <w:abstractNumId w:val="5"/>
+  </w:num>
+  <w:num w:numId="27">
+    <w:abstractNumId w:val="4"/>
+  </w:num>
+  <w:num w:numId="28">
     <w:abstractNumId w:val="27"/>
   </w:num>
-  <w:num w:numId="22">
-    <w:abstractNumId w:val="18"/>
-  </w:num>
-  <w:num w:numId="23">
-    <w:abstractNumId w:val="23"/>
-  </w:num>
-  <w:num w:numId="24">
-    <w:abstractNumId w:val="19"/>
-  </w:num>
-  <w:num w:numId="25">
-    <w:abstractNumId w:val="17"/>
-  </w:num>
-  <w:num w:numId="26">
-    <w:abstractNumId w:val="4"/>
-  </w:num>
-  <w:num w:numId="27">
-    <w:abstractNumId w:val="3"/>
-  </w:num>
-  <w:num w:numId="28">
-    <w:abstractNumId w:val="26"/>
-  </w:num>
   <w:num w:numId="29">
-    <w:abstractNumId w:val="6"/>
+    <w:abstractNumId w:val="7"/>
   </w:num>
   <w:num w:numId="30">
-    <w:abstractNumId w:val="10"/>
+    <w:abstractNumId w:val="11"/>
+  </w:num>
+  <w:num w:numId="31">
+    <w:abstractNumId w:val="1"/>
   </w:num>
 </w:numbering>
 </file>
@@ -5989,6 +6177,17 @@
       <w:lang w:val="es-MX" w:eastAsia="en-US"/>
     </w:rPr>
   </w:style>
+  <w:style w:type="paragraph" w:styleId="Prrafodelista">
+    <w:name w:val="List Paragraph"/>
+    <w:basedOn w:val="Normal"/>
+    <w:uiPriority w:val="34"/>
+    <w:qFormat/>
+    <w:rsid w:val="00BA639F"/>
+    <w:pPr>
+      <w:ind w:left="720"/>
+      <w:contextualSpacing/>
+    </w:pPr>
+  </w:style>
 </w:styles>
 </file>
 
@@ -6894,6 +7093,17 @@
       <w:bCs/>
       <w:lang w:val="es-MX" w:eastAsia="en-US"/>
     </w:rPr>
+  </w:style>
+  <w:style w:type="paragraph" w:styleId="Prrafodelista">
+    <w:name w:val="List Paragraph"/>
+    <w:basedOn w:val="Normal"/>
+    <w:uiPriority w:val="34"/>
+    <w:qFormat/>
+    <w:rsid w:val="00BA639F"/>
+    <w:pPr>
+      <w:ind w:left="720"/>
+      <w:contextualSpacing/>
+    </w:pPr>
   </w:style>
 </w:styles>
 </file>
@@ -7188,7 +7398,7 @@
 </file>
 
 <file path=customXml/itemProps1.xml><?xml version="1.0" encoding="utf-8"?>
-<ds:datastoreItem xmlns:ds="http://schemas.openxmlformats.org/officeDocument/2006/customXml" ds:itemID="{D11A98BE-2F2C-4881-BAFC-E1AD93975889}">
+<ds:datastoreItem xmlns:ds="http://schemas.openxmlformats.org/officeDocument/2006/customXml" ds:itemID="{5B7CD146-9550-4489-B4C3-70349E65CE31}">
   <ds:schemaRefs>
     <ds:schemaRef ds:uri="http://schemas.openxmlformats.org/officeDocument/2006/bibliography"/>
   </ds:schemaRefs>

</xml_diff>